<commit_message>
Update Tastel - App - Informe PARCIAL 2.docx
</commit_message>
<xml_diff>
--- a/Tastel - App - Informe PARCIAL 2.docx
+++ b/Tastel - App - Informe PARCIAL 2.docx
@@ -2348,6 +2348,108 @@
         </w:rPr>
         <w:t>. Se implementaron todos los requisitos del Parcial I y Parcial II, respetando buenas prácticas de desarrollo móvil, diseño responsivo y uso seguro de Firebase.</w:t>
       </w:r>
+    </w:p>
+    <w:p>
+      <w:pPr>
+        <w:rPr>
+          <w:rFonts w:asciiTheme="minorHAnsi" w:hAnsiTheme="minorHAnsi"/>
+          <w:sz w:val="24"/>
+        </w:rPr>
+      </w:pPr>
+      <w:r>
+        <w:rPr>
+          <w:rFonts w:asciiTheme="minorHAnsi" w:hAnsiTheme="minorHAnsi"/>
+          <w:color w:val="EE0000"/>
+          <w:sz w:val="24"/>
+        </w:rPr>
+        <w:t xml:space="preserve">7. </w:t>
+      </w:r>
+      <w:r>
+        <w:rPr>
+          <w:rFonts w:asciiTheme="minorHAnsi" w:hAnsiTheme="minorHAnsi"/>
+          <w:sz w:val="24"/>
+        </w:rPr>
+        <w:t>Anexos</w:t>
+      </w:r>
+    </w:p>
+    <w:p>
+      <w:pPr>
+        <w:spacing w:after="461"/>
+      </w:pPr>
+      <w:r>
+        <w:t>Repositorio GitHub:</w:t>
+      </w:r>
+      <w:hyperlink r:id="rId5">
+        <w:r>
+          <w:t xml:space="preserve"> </w:t>
+        </w:r>
+      </w:hyperlink>
+      <w:r>
+        <w:t xml:space="preserve"> </w:t>
+      </w:r>
+      <w:hyperlink r:id="rId6" w:history="1">
+        <w:r>
+          <w:rPr>
+            <w:rStyle w:val="Hipervnculo"/>
+          </w:rPr>
+          <w:t>https://github.com/ccchimi/parcial-2-am-acn4a-Schimizzi-Martins</w:t>
+        </w:r>
+      </w:hyperlink>
+    </w:p>
+    <w:p>
+      <w:pPr>
+        <w:spacing w:after="461"/>
+      </w:pPr>
+      <w:hyperlink r:id="rId7" w:history="1">
+        <w:r>
+          <w:rPr>
+            <w:rStyle w:val="Hipervnculo"/>
+          </w:rPr>
+          <w:t>https://github.com/ccchimi/parcial-2-am-acn4a-Schimizzi-Martins.git</w:t>
+        </w:r>
+      </w:hyperlink>
+    </w:p>
+    <w:p>
+      <w:pPr>
+        <w:spacing w:after="461"/>
+      </w:pPr>
+      <w:r>
+        <w:t xml:space="preserve">Link de </w:t>
+      </w:r>
+      <w:proofErr w:type="spellStart"/>
+      <w:r>
+        <w:t>Figma</w:t>
+      </w:r>
+      <w:proofErr w:type="spellEnd"/>
+      <w:r>
+        <w:t xml:space="preserve">: </w:t>
+      </w:r>
+    </w:p>
+    <w:p>
+      <w:pPr>
+        <w:rPr>
+          <w:rFonts w:asciiTheme="minorHAnsi" w:hAnsiTheme="minorHAnsi"/>
+          <w:sz w:val="24"/>
+        </w:rPr>
+      </w:pPr>
+    </w:p>
+    <w:p>
+      <w:pPr>
+        <w:rPr>
+          <w:rFonts w:asciiTheme="minorHAnsi" w:hAnsiTheme="minorHAnsi"/>
+          <w:sz w:val="24"/>
+        </w:rPr>
+      </w:pPr>
+    </w:p>
+    <w:p>
+      <w:pPr>
+        <w:spacing w:after="471"/>
+        <w:ind w:left="0" w:firstLine="0"/>
+        <w:rPr>
+          <w:rFonts w:asciiTheme="minorHAnsi" w:hAnsiTheme="minorHAnsi"/>
+          <w:sz w:val="24"/>
+        </w:rPr>
+      </w:pPr>
     </w:p>
     <w:p>
       <w:pPr>
@@ -5895,6 +5997,40 @@
       <w:szCs w:val="56"/>
     </w:rPr>
   </w:style>
+  <w:style w:type="paragraph" w:styleId="Prrafodelista">
+    <w:name w:val="List Paragraph"/>
+    <w:basedOn w:val="Normal"/>
+    <w:uiPriority w:val="34"/>
+    <w:qFormat/>
+    <w:rsid w:val="004A7A8B"/>
+    <w:pPr>
+      <w:ind w:left="720"/>
+      <w:contextualSpacing/>
+    </w:pPr>
+  </w:style>
+  <w:style w:type="character" w:styleId="Hipervnculo">
+    <w:name w:val="Hyperlink"/>
+    <w:basedOn w:val="Fuentedeprrafopredeter"/>
+    <w:uiPriority w:val="99"/>
+    <w:unhideWhenUsed/>
+    <w:rsid w:val="004A7A8B"/>
+    <w:rPr>
+      <w:color w:val="467886" w:themeColor="hyperlink"/>
+      <w:u w:val="single"/>
+    </w:rPr>
+  </w:style>
+  <w:style w:type="character" w:styleId="Mencinsinresolver">
+    <w:name w:val="Unresolved Mention"/>
+    <w:basedOn w:val="Fuentedeprrafopredeter"/>
+    <w:uiPriority w:val="99"/>
+    <w:semiHidden/>
+    <w:unhideWhenUsed/>
+    <w:rsid w:val="004A7A8B"/>
+    <w:rPr>
+      <w:color w:val="605E5C"/>
+      <w:shd w:val="clear" w:color="auto" w:fill="E1DFDD"/>
+    </w:rPr>
+  </w:style>
 </w:styles>
 </file>
 

</xml_diff>